<commit_message>
adding relax take home
</commit_message>
<xml_diff>
--- a/Take_Home_Relax_inc/Summary_Doc.docx
+++ b/Take_Home_Relax_inc/Summary_Doc.docx
@@ -409,7 +409,23 @@
           <w:sz w:val="20"/>
           <w:szCs w:val="20"/>
         </w:rPr>
-        <w:t xml:space="preserve"> – In a similar vein to the “User Group Size” feature, the “user invites” feature was added to count the number of total invites a user contributed to. The idea being that a user with a higher invite count might foster more interaction in a group.</w:t>
+        <w:t xml:space="preserve"> – In a similar vein to the “User Group Size” feature, the “user invites” feature was added to count the number of </w:t>
+      </w:r>
+      <w:proofErr w:type="gramStart"/>
+      <w:r>
+        <w:rPr>
+          <w:sz w:val="20"/>
+          <w:szCs w:val="20"/>
+        </w:rPr>
+        <w:t>total</w:t>
+      </w:r>
+      <w:proofErr w:type="gramEnd"/>
+      <w:r>
+        <w:rPr>
+          <w:sz w:val="20"/>
+          <w:szCs w:val="20"/>
+        </w:rPr>
+        <w:t xml:space="preserve"> invites a user contributed to. The idea being that a user with a higher invite count might foster more interaction in a group.</w:t>
       </w:r>
       <w:r>
         <w:rPr>
@@ -468,7 +484,23 @@
           <w:sz w:val="20"/>
           <w:szCs w:val="20"/>
         </w:rPr>
-        <w:t xml:space="preserve"> was converted to a rank. </w:t>
+        <w:t xml:space="preserve"> </w:t>
+      </w:r>
+      <w:proofErr w:type="gramStart"/>
+      <w:r>
+        <w:rPr>
+          <w:sz w:val="20"/>
+          <w:szCs w:val="20"/>
+        </w:rPr>
+        <w:t>was</w:t>
+      </w:r>
+      <w:proofErr w:type="gramEnd"/>
+      <w:r>
+        <w:rPr>
+          <w:sz w:val="20"/>
+          <w:szCs w:val="20"/>
+        </w:rPr>
+        <w:t xml:space="preserve"> converted to a rank. </w:t>
       </w:r>
     </w:p>
     <w:p>
@@ -565,13 +597,13 @@
           <w:szCs w:val="20"/>
         </w:rPr>
         <w:drawing>
-          <wp:anchor distT="0" distB="0" distL="114300" distR="114300" simplePos="0" relativeHeight="251658240" behindDoc="1" locked="0" layoutInCell="1" allowOverlap="1" wp14:anchorId="3BB4107B" wp14:editId="273A7055">
+          <wp:anchor distT="0" distB="0" distL="114300" distR="114300" simplePos="0" relativeHeight="251658240" behindDoc="1" locked="0" layoutInCell="1" allowOverlap="1" wp14:anchorId="3BB4107B" wp14:editId="713D3077">
             <wp:simplePos x="0" y="0"/>
-            <wp:positionH relativeFrom="column">
-              <wp:posOffset>3571875</wp:posOffset>
+            <wp:positionH relativeFrom="margin">
+              <wp:posOffset>3743325</wp:posOffset>
             </wp:positionH>
             <wp:positionV relativeFrom="paragraph">
-              <wp:posOffset>247015</wp:posOffset>
+              <wp:posOffset>361315</wp:posOffset>
             </wp:positionV>
             <wp:extent cx="2286000" cy="1524000"/>
             <wp:effectExtent l="0" t="0" r="0" b="0"/>
@@ -737,18 +769,72 @@
       </w:pPr>
       <w:r>
         <w:rPr>
+          <w:sz w:val="20"/>
+          <w:szCs w:val="20"/>
+        </w:rPr>
+        <w:t>Looking at the confusion matrix, we see that the model is similarly inaccurate for both ‘adopted’ and ‘non-adopted’ users</w:t>
+      </w:r>
+      <w:r>
+        <w:rPr>
+          <w:sz w:val="20"/>
+          <w:szCs w:val="20"/>
+        </w:rPr>
+        <w:t>.</w:t>
+      </w:r>
+    </w:p>
+    <w:p>
+      <w:pPr>
+        <w:spacing w:after="0"/>
+        <w:rPr>
+          <w:sz w:val="20"/>
+          <w:szCs w:val="20"/>
+        </w:rPr>
+      </w:pPr>
+    </w:p>
+    <w:p>
+      <w:pPr>
+        <w:spacing w:after="0"/>
+        <w:rPr>
+          <w:b/>
+          <w:bCs/>
+          <w:sz w:val="20"/>
+          <w:szCs w:val="20"/>
+          <w:u w:val="single"/>
+        </w:rPr>
+      </w:pPr>
+      <w:r>
+        <w:rPr>
+          <w:b/>
+          <w:bCs/>
+          <w:sz w:val="20"/>
+          <w:szCs w:val="20"/>
+          <w:u w:val="single"/>
+        </w:rPr>
+        <w:t>Next Steps</w:t>
+      </w:r>
+    </w:p>
+    <w:p>
+      <w:pPr>
+        <w:spacing w:after="0"/>
+        <w:rPr>
+          <w:sz w:val="20"/>
+          <w:szCs w:val="20"/>
+        </w:rPr>
+      </w:pPr>
+      <w:r>
+        <w:rPr>
           <w:noProof/>
           <w:sz w:val="20"/>
           <w:szCs w:val="20"/>
         </w:rPr>
         <w:drawing>
-          <wp:anchor distT="0" distB="0" distL="114300" distR="114300" simplePos="0" relativeHeight="251659264" behindDoc="1" locked="0" layoutInCell="1" allowOverlap="1" wp14:anchorId="45842492" wp14:editId="7C59995C">
+          <wp:anchor distT="0" distB="0" distL="114300" distR="114300" simplePos="0" relativeHeight="251659264" behindDoc="1" locked="0" layoutInCell="1" allowOverlap="1" wp14:anchorId="45842492" wp14:editId="1A0B7F56">
             <wp:simplePos x="0" y="0"/>
-            <wp:positionH relativeFrom="column">
-              <wp:posOffset>3762375</wp:posOffset>
+            <wp:positionH relativeFrom="margin">
+              <wp:align>right</wp:align>
             </wp:positionH>
             <wp:positionV relativeFrom="paragraph">
-              <wp:posOffset>384810</wp:posOffset>
+              <wp:posOffset>296545</wp:posOffset>
             </wp:positionV>
             <wp:extent cx="2057400" cy="1371600"/>
             <wp:effectExtent l="0" t="0" r="0" b="0"/>
@@ -817,68 +903,23 @@
           <w:sz w:val="20"/>
           <w:szCs w:val="20"/>
         </w:rPr>
-        <w:t>Looking at the confusion matrix, we see that the model is similarly inaccurate for both ‘adopted’ and ‘non-adopted’ users</w:t>
-      </w:r>
-      <w:r>
-        <w:rPr>
-          <w:sz w:val="20"/>
-          <w:szCs w:val="20"/>
-        </w:rPr>
-        <w:t>.</w:t>
-      </w:r>
-    </w:p>
-    <w:p>
-      <w:pPr>
-        <w:spacing w:after="0"/>
-        <w:rPr>
-          <w:sz w:val="20"/>
-          <w:szCs w:val="20"/>
-        </w:rPr>
-      </w:pPr>
-    </w:p>
-    <w:p>
-      <w:pPr>
-        <w:spacing w:after="0"/>
-        <w:rPr>
-          <w:b/>
-          <w:bCs/>
-          <w:sz w:val="20"/>
-          <w:szCs w:val="20"/>
-          <w:u w:val="single"/>
-        </w:rPr>
-      </w:pPr>
-      <w:r>
-        <w:rPr>
-          <w:b/>
-          <w:bCs/>
-          <w:sz w:val="20"/>
-          <w:szCs w:val="20"/>
-          <w:u w:val="single"/>
-        </w:rPr>
-        <w:t>Next Steps</w:t>
-      </w:r>
-    </w:p>
-    <w:p>
-      <w:pPr>
-        <w:spacing w:after="0"/>
-        <w:rPr>
-          <w:sz w:val="20"/>
-          <w:szCs w:val="20"/>
-        </w:rPr>
-      </w:pPr>
-      <w:r>
-        <w:rPr>
-          <w:sz w:val="20"/>
-          <w:szCs w:val="20"/>
-        </w:rPr>
         <w:t xml:space="preserve">63% is not an accurate score. Further improvements are required. One idea is to change the “adopted user” flag to 3 visits </w:t>
       </w:r>
-      <w:r>
-        <w:rPr>
-          <w:sz w:val="20"/>
-          <w:szCs w:val="20"/>
-        </w:rPr>
-        <w:t>in a given calendar week versus 7 consecutive days.</w:t>
+      <w:proofErr w:type="gramStart"/>
+      <w:r>
+        <w:rPr>
+          <w:sz w:val="20"/>
+          <w:szCs w:val="20"/>
+        </w:rPr>
+        <w:t>in a given</w:t>
+      </w:r>
+      <w:proofErr w:type="gramEnd"/>
+      <w:r>
+        <w:rPr>
+          <w:sz w:val="20"/>
+          <w:szCs w:val="20"/>
+        </w:rPr>
+        <w:t xml:space="preserve"> calendar week versus 7 consecutive days.</w:t>
       </w:r>
     </w:p>
     <w:p>

</xml_diff>

<commit_message>
adding relax inc take home
</commit_message>
<xml_diff>
--- a/Take_Home_Relax_inc/Summary_Doc.docx
+++ b/Take_Home_Relax_inc/Summary_Doc.docx
@@ -86,17 +86,8 @@
           <w:sz w:val="20"/>
           <w:szCs w:val="20"/>
         </w:rPr>
-        <w:t xml:space="preserve">Issues with the data – Traditionally, when a user id is generated, it is done sequentially. There are some “user ids” with a lower id number have a later </w:t>
-      </w:r>
-      <w:proofErr w:type="spellStart"/>
-      <w:r>
-        <w:rPr>
-          <w:sz w:val="20"/>
-          <w:szCs w:val="20"/>
-        </w:rPr>
-        <w:t>creation_date</w:t>
-      </w:r>
-      <w:proofErr w:type="spellEnd"/>
+        <w:t>Issues with the data – Traditionally, when a user id is generated, it is done sequentially. There are some “user ids” with a lower id number have a later creation_date</w:t>
+      </w:r>
       <w:r>
         <w:rPr>
           <w:sz w:val="20"/>
@@ -214,23 +205,7 @@
           <w:sz w:val="20"/>
           <w:szCs w:val="20"/>
         </w:rPr>
-        <w:t xml:space="preserve"> by </w:t>
-      </w:r>
-      <w:proofErr w:type="spellStart"/>
-      <w:r>
-        <w:rPr>
-          <w:sz w:val="20"/>
-          <w:szCs w:val="20"/>
-        </w:rPr>
-        <w:t>user_id</w:t>
-      </w:r>
-      <w:proofErr w:type="spellEnd"/>
-      <w:r>
-        <w:rPr>
-          <w:sz w:val="20"/>
-          <w:szCs w:val="20"/>
-        </w:rPr>
-        <w:t xml:space="preserve"> and week (summing </w:t>
+        <w:t xml:space="preserve"> by user_id and week (summing </w:t>
       </w:r>
       <w:r>
         <w:rPr>
@@ -329,23 +304,7 @@
           <w:sz w:val="20"/>
           <w:szCs w:val="20"/>
         </w:rPr>
-        <w:t xml:space="preserve"> users table by </w:t>
-      </w:r>
-      <w:proofErr w:type="spellStart"/>
-      <w:r>
-        <w:rPr>
-          <w:sz w:val="20"/>
-          <w:szCs w:val="20"/>
-        </w:rPr>
-        <w:t>org_id</w:t>
-      </w:r>
-      <w:proofErr w:type="spellEnd"/>
-      <w:r>
-        <w:rPr>
-          <w:sz w:val="20"/>
-          <w:szCs w:val="20"/>
-        </w:rPr>
-        <w:t xml:space="preserve"> and count</w:t>
+        <w:t xml:space="preserve"> users table by org_id and count</w:t>
       </w:r>
       <w:r>
         <w:rPr>
@@ -409,23 +368,7 @@
           <w:sz w:val="20"/>
           <w:szCs w:val="20"/>
         </w:rPr>
-        <w:t xml:space="preserve"> – In a similar vein to the “User Group Size” feature, the “user invites” feature was added to count the number of </w:t>
-      </w:r>
-      <w:proofErr w:type="gramStart"/>
-      <w:r>
-        <w:rPr>
-          <w:sz w:val="20"/>
-          <w:szCs w:val="20"/>
-        </w:rPr>
-        <w:t>total</w:t>
-      </w:r>
-      <w:proofErr w:type="gramEnd"/>
-      <w:r>
-        <w:rPr>
-          <w:sz w:val="20"/>
-          <w:szCs w:val="20"/>
-        </w:rPr>
-        <w:t xml:space="preserve"> invites a user contributed to. The idea being that a user with a higher invite count might foster more interaction in a group.</w:t>
+        <w:t xml:space="preserve"> – In a similar vein to the “User Group Size” feature, the “user invites” feature was added to count the number of total invites a user contributed to. The idea being that a user with a higher invite count might foster more interaction in a group.</w:t>
       </w:r>
       <w:r>
         <w:rPr>
@@ -468,80 +411,32 @@
           <w:sz w:val="20"/>
           <w:szCs w:val="20"/>
         </w:rPr>
-        <w:t xml:space="preserve">To capture any change in time, the feature </w:t>
-      </w:r>
-      <w:proofErr w:type="spellStart"/>
-      <w:r>
-        <w:rPr>
-          <w:sz w:val="20"/>
-          <w:szCs w:val="20"/>
-        </w:rPr>
-        <w:t>creation_dates</w:t>
-      </w:r>
-      <w:proofErr w:type="spellEnd"/>
-      <w:r>
-        <w:rPr>
-          <w:sz w:val="20"/>
-          <w:szCs w:val="20"/>
-        </w:rPr>
-        <w:t xml:space="preserve"> </w:t>
-      </w:r>
-      <w:proofErr w:type="gramStart"/>
-      <w:r>
-        <w:rPr>
-          <w:sz w:val="20"/>
-          <w:szCs w:val="20"/>
-        </w:rPr>
-        <w:t>was</w:t>
-      </w:r>
-      <w:proofErr w:type="gramEnd"/>
-      <w:r>
-        <w:rPr>
-          <w:sz w:val="20"/>
-          <w:szCs w:val="20"/>
-        </w:rPr>
-        <w:t xml:space="preserve"> converted to a rank. </w:t>
-      </w:r>
-    </w:p>
-    <w:p>
-      <w:pPr>
-        <w:spacing w:after="0"/>
-        <w:rPr>
-          <w:sz w:val="20"/>
-          <w:szCs w:val="20"/>
-        </w:rPr>
-      </w:pPr>
-    </w:p>
-    <w:p>
-      <w:pPr>
-        <w:spacing w:after="0"/>
-        <w:rPr>
-          <w:sz w:val="20"/>
-          <w:szCs w:val="20"/>
-        </w:rPr>
-      </w:pPr>
-      <w:r>
-        <w:rPr>
-          <w:sz w:val="20"/>
-          <w:szCs w:val="20"/>
-        </w:rPr>
-        <w:t xml:space="preserve">To Note: for any </w:t>
-      </w:r>
-      <w:proofErr w:type="spellStart"/>
-      <w:r>
-        <w:rPr>
-          <w:sz w:val="20"/>
-          <w:szCs w:val="20"/>
-        </w:rPr>
-        <w:t>NaN</w:t>
-      </w:r>
-      <w:proofErr w:type="spellEnd"/>
-      <w:r>
-        <w:rPr>
-          <w:sz w:val="20"/>
-          <w:szCs w:val="20"/>
-        </w:rPr>
-        <w:t xml:space="preserve"> values in “User Invites”</w:t>
+        <w:t xml:space="preserve">To capture any change in time, the feature creation_dates was converted to a rank. </w:t>
+      </w:r>
+    </w:p>
+    <w:p>
+      <w:pPr>
+        <w:spacing w:after="0"/>
+        <w:rPr>
+          <w:sz w:val="20"/>
+          <w:szCs w:val="20"/>
+        </w:rPr>
+      </w:pPr>
+    </w:p>
+    <w:p>
+      <w:pPr>
+        <w:spacing w:after="0"/>
+        <w:rPr>
+          <w:sz w:val="20"/>
+          <w:szCs w:val="20"/>
+        </w:rPr>
+      </w:pPr>
+      <w:r>
+        <w:rPr>
+          <w:sz w:val="20"/>
+          <w:szCs w:val="20"/>
+        </w:rPr>
+        <w:t>To Note: for any NaN values in “User Invites”</w:t>
       </w:r>
       <w:r>
         <w:rPr>
@@ -747,7 +642,21 @@
           <w:sz w:val="20"/>
           <w:szCs w:val="20"/>
         </w:rPr>
-        <w:t>After the balancing, the logistic regression achieved 63% accuracy (50% being random).</w:t>
+        <w:t xml:space="preserve">After the balancing, the logistic regression achieved </w:t>
+      </w:r>
+      <w:r>
+        <w:rPr>
+          <w:sz w:val="20"/>
+          <w:szCs w:val="20"/>
+        </w:rPr>
+        <w:t>57</w:t>
+      </w:r>
+      <w:r>
+        <w:rPr>
+          <w:sz w:val="20"/>
+          <w:szCs w:val="20"/>
+        </w:rPr>
+        <w:t>% accuracy (50% being random).</w:t>
       </w:r>
     </w:p>
     <w:p>
@@ -903,136 +812,134 @@
           <w:sz w:val="20"/>
           <w:szCs w:val="20"/>
         </w:rPr>
-        <w:t xml:space="preserve">63% is not an accurate score. Further improvements are required. One idea is to change the “adopted user” flag to 3 visits </w:t>
-      </w:r>
-      <w:proofErr w:type="gramStart"/>
-      <w:r>
-        <w:rPr>
-          <w:sz w:val="20"/>
-          <w:szCs w:val="20"/>
-        </w:rPr>
-        <w:t>in a given</w:t>
-      </w:r>
-      <w:proofErr w:type="gramEnd"/>
-      <w:r>
-        <w:rPr>
-          <w:sz w:val="20"/>
-          <w:szCs w:val="20"/>
-        </w:rPr>
-        <w:t xml:space="preserve"> calendar week versus 7 consecutive days.</w:t>
-      </w:r>
-    </w:p>
-    <w:p>
-      <w:pPr>
-        <w:spacing w:after="0"/>
-        <w:rPr>
-          <w:sz w:val="20"/>
-          <w:szCs w:val="20"/>
-        </w:rPr>
-      </w:pPr>
-    </w:p>
-    <w:p>
-      <w:pPr>
-        <w:spacing w:after="0"/>
-        <w:rPr>
-          <w:sz w:val="20"/>
-          <w:szCs w:val="20"/>
-        </w:rPr>
-      </w:pPr>
-      <w:r>
-        <w:rPr>
-          <w:sz w:val="20"/>
-          <w:szCs w:val="20"/>
-        </w:rPr>
-        <w:t>Furthermore, taking more recent dates in the sample</w:t>
-      </w:r>
-      <w:r>
-        <w:rPr>
-          <w:sz w:val="20"/>
-          <w:szCs w:val="20"/>
-        </w:rPr>
-        <w:t xml:space="preserve"> might be more representative in terms of </w:t>
-      </w:r>
-      <w:r>
-        <w:rPr>
-          <w:sz w:val="20"/>
-          <w:szCs w:val="20"/>
-        </w:rPr>
-        <w:t xml:space="preserve">recent </w:t>
-      </w:r>
-      <w:r>
-        <w:rPr>
-          <w:sz w:val="20"/>
-          <w:szCs w:val="20"/>
-        </w:rPr>
-        <w:t>adoption rate since the difference in the platform has likely changed overtime.</w:t>
-      </w:r>
-    </w:p>
-    <w:p>
-      <w:pPr>
-        <w:spacing w:after="0"/>
-        <w:rPr>
-          <w:sz w:val="20"/>
-          <w:szCs w:val="20"/>
-        </w:rPr>
-      </w:pPr>
-    </w:p>
-    <w:p>
-      <w:pPr>
-        <w:spacing w:after="0"/>
-        <w:rPr>
-          <w:sz w:val="20"/>
-          <w:szCs w:val="20"/>
-        </w:rPr>
-      </w:pPr>
-      <w:r>
-        <w:rPr>
-          <w:sz w:val="20"/>
-          <w:szCs w:val="20"/>
-        </w:rPr>
-        <w:t xml:space="preserve">Removing the data </w:t>
-      </w:r>
-      <w:r>
-        <w:rPr>
-          <w:sz w:val="20"/>
-          <w:szCs w:val="20"/>
-        </w:rPr>
-        <w:t xml:space="preserve">described in the preface </w:t>
-      </w:r>
-      <w:r>
-        <w:rPr>
-          <w:sz w:val="20"/>
-          <w:szCs w:val="20"/>
-        </w:rPr>
-        <w:t>might reduce some of the noise in the data.</w:t>
-      </w:r>
-    </w:p>
-    <w:p>
-      <w:pPr>
-        <w:spacing w:after="0"/>
-        <w:rPr>
-          <w:sz w:val="20"/>
-          <w:szCs w:val="20"/>
-        </w:rPr>
-      </w:pPr>
-    </w:p>
-    <w:p>
-      <w:pPr>
-        <w:spacing w:after="0"/>
-        <w:rPr>
-          <w:sz w:val="20"/>
-          <w:szCs w:val="20"/>
-        </w:rPr>
-      </w:pPr>
-      <w:r>
-        <w:rPr>
-          <w:sz w:val="20"/>
-          <w:szCs w:val="20"/>
-        </w:rPr>
-        <w:t>Finally, removing out some of the features that do not contribute to the overall model could improve accuracy slightly.</w:t>
+        <w:t>57</w:t>
       </w:r>
       <w:bookmarkStart w:id="0" w:name="_GoBack"/>
       <w:bookmarkEnd w:id="0"/>
+      <w:r>
+        <w:rPr>
+          <w:sz w:val="20"/>
+          <w:szCs w:val="20"/>
+        </w:rPr>
+        <w:t xml:space="preserve">% is not an accurate score. Further improvements are required. One idea is to change the “adopted user” flag to 3 visits </w:t>
+      </w:r>
+      <w:r>
+        <w:rPr>
+          <w:sz w:val="20"/>
+          <w:szCs w:val="20"/>
+        </w:rPr>
+        <w:t>in a given calendar week versus 7 consecutive days.</w:t>
+      </w:r>
+    </w:p>
+    <w:p>
+      <w:pPr>
+        <w:spacing w:after="0"/>
+        <w:rPr>
+          <w:sz w:val="20"/>
+          <w:szCs w:val="20"/>
+        </w:rPr>
+      </w:pPr>
+    </w:p>
+    <w:p>
+      <w:pPr>
+        <w:spacing w:after="0"/>
+        <w:rPr>
+          <w:sz w:val="20"/>
+          <w:szCs w:val="20"/>
+        </w:rPr>
+      </w:pPr>
+      <w:r>
+        <w:rPr>
+          <w:sz w:val="20"/>
+          <w:szCs w:val="20"/>
+        </w:rPr>
+        <w:t>Furthermore, taking more recent dates in the sample</w:t>
+      </w:r>
+      <w:r>
+        <w:rPr>
+          <w:sz w:val="20"/>
+          <w:szCs w:val="20"/>
+        </w:rPr>
+        <w:t xml:space="preserve"> might be more representative in terms of </w:t>
+      </w:r>
+      <w:r>
+        <w:rPr>
+          <w:sz w:val="20"/>
+          <w:szCs w:val="20"/>
+        </w:rPr>
+        <w:t xml:space="preserve">recent </w:t>
+      </w:r>
+      <w:r>
+        <w:rPr>
+          <w:sz w:val="20"/>
+          <w:szCs w:val="20"/>
+        </w:rPr>
+        <w:t>adoption rate since the difference in the platform has likely changed overtime.</w:t>
+      </w:r>
+    </w:p>
+    <w:p>
+      <w:pPr>
+        <w:spacing w:after="0"/>
+        <w:rPr>
+          <w:sz w:val="20"/>
+          <w:szCs w:val="20"/>
+        </w:rPr>
+      </w:pPr>
+    </w:p>
+    <w:p>
+      <w:pPr>
+        <w:spacing w:after="0"/>
+        <w:rPr>
+          <w:sz w:val="20"/>
+          <w:szCs w:val="20"/>
+        </w:rPr>
+      </w:pPr>
+      <w:r>
+        <w:rPr>
+          <w:sz w:val="20"/>
+          <w:szCs w:val="20"/>
+        </w:rPr>
+        <w:t xml:space="preserve">Removing the data </w:t>
+      </w:r>
+      <w:r>
+        <w:rPr>
+          <w:sz w:val="20"/>
+          <w:szCs w:val="20"/>
+        </w:rPr>
+        <w:t xml:space="preserve">described in the preface </w:t>
+      </w:r>
+      <w:r>
+        <w:rPr>
+          <w:sz w:val="20"/>
+          <w:szCs w:val="20"/>
+        </w:rPr>
+        <w:t>might reduce some of the noise in the data.</w:t>
+      </w:r>
+    </w:p>
+    <w:p>
+      <w:pPr>
+        <w:spacing w:after="0"/>
+        <w:rPr>
+          <w:sz w:val="20"/>
+          <w:szCs w:val="20"/>
+        </w:rPr>
+      </w:pPr>
+    </w:p>
+    <w:p>
+      <w:pPr>
+        <w:spacing w:after="0"/>
+        <w:rPr>
+          <w:sz w:val="20"/>
+          <w:szCs w:val="20"/>
+        </w:rPr>
+      </w:pPr>
+      <w:r>
+        <w:rPr>
+          <w:sz w:val="20"/>
+          <w:szCs w:val="20"/>
+        </w:rPr>
+        <w:t>Finally, removing out some of the features that do not contribute to the overall model could improve accuracy slightly.</w:t>
+      </w:r>
     </w:p>
     <w:sectPr>
       <w:pgSz w:w="12240" w:h="15840"/>

</xml_diff>